<commit_message>
add functions to lab 7
</commit_message>
<xml_diff>
--- a/1428/Honors/Labs/Lab 07/lab07h.docx
+++ b/1428/Honors/Labs/Lab 07/lab07h.docx
@@ -6,8 +6,6 @@
       <w:pPr>
         <w:pStyle w:val="Title"/>
       </w:pPr>
-      <w:bookmarkStart w:id="0" w:name="_GoBack"/>
-      <w:bookmarkEnd w:id="0"/>
       <w:r>
         <w:t xml:space="preserve">CS1428 Lab </w:t>
       </w:r>
@@ -869,7 +867,23 @@
           <w:sz w:val="24"/>
           <w:szCs w:val="24"/>
         </w:rPr>
-        <w:t>Using the segments you have written above</w:t>
+        <w:t xml:space="preserve">Using the segments </w:t>
+      </w:r>
+      <w:bookmarkStart w:id="0" w:name="_GoBack"/>
+      <w:r>
+        <w:rPr>
+          <w:sz w:val="24"/>
+          <w:szCs w:val="24"/>
+        </w:rPr>
+        <w:t>y</w:t>
+      </w:r>
+      <w:bookmarkEnd w:id="0"/>
+      <w:r>
+        <w:rPr>
+          <w:sz w:val="24"/>
+          <w:szCs w:val="24"/>
+        </w:rPr>
+        <w:t>ou have written above</w:t>
       </w:r>
       <w:r>
         <w:rPr>
@@ -957,6 +971,26 @@
           <w:szCs w:val="24"/>
         </w:rPr>
         <w:t>Reads the program all at once into memory</w:t>
+      </w:r>
+    </w:p>
+    <w:p>
+      <w:pPr>
+        <w:pStyle w:val="ListParagraph"/>
+        <w:numPr>
+          <w:ilvl w:val="1"/>
+          <w:numId w:val="5"/>
+        </w:numPr>
+        <w:rPr>
+          <w:sz w:val="24"/>
+          <w:szCs w:val="24"/>
+        </w:rPr>
+      </w:pPr>
+      <w:r>
+        <w:rPr>
+          <w:sz w:val="24"/>
+          <w:szCs w:val="24"/>
+        </w:rPr>
+        <w:t xml:space="preserve">Convert the 4 basic mathematical operations (add, subtract, multiply, divide) to functions and call them from the cases. </w:t>
       </w:r>
     </w:p>
     <w:p>

</xml_diff>